<commit_message>
06 - Update Recipes and everything else
</commit_message>
<xml_diff>
--- a/Week-08-Coding-Assignment.docx
+++ b/Week-08-Coding-Assignment.docx
@@ -15,6 +15,20 @@
           <w:szCs w:val="24"/>
         </w:rPr>
         <w:t>URL to GitHub Repository:</w:t>
+      </w:r>
+      <w:r>
+        <w:rPr>
+          <w:b/>
+          <w:szCs w:val="24"/>
+        </w:rPr>
+        <w:t xml:space="preserve"> </w:t>
+      </w:r>
+      <w:r>
+        <w:rPr>
+          <w:b/>
+          <w:szCs w:val="24"/>
+        </w:rPr>
+        <w:t>https://github.com/MCSquaredTech/week08</w:t>
       </w:r>
     </w:p>
     <w:p>

</xml_diff>

<commit_message>
Add required id selector
</commit_message>
<xml_diff>
--- a/Week-08-Coding-Assignment.docx
+++ b/Week-08-Coding-Assignment.docx
@@ -52,6 +52,20 @@
           <w:szCs w:val="24"/>
         </w:rPr>
         <w:t>URL to Your Coding Assignment Video:</w:t>
+      </w:r>
+      <w:r>
+        <w:rPr>
+          <w:b/>
+          <w:szCs w:val="24"/>
+        </w:rPr>
+        <w:t xml:space="preserve"> </w:t>
+      </w:r>
+      <w:r>
+        <w:rPr>
+          <w:b/>
+          <w:szCs w:val="24"/>
+        </w:rPr>
+        <w:t>https://youtu.be/xesexDZp_68</w:t>
       </w:r>
       <w:r>
         <w:rPr>

</xml_diff>